<commit_message>
resumen de la semana hasta el 1 de mayo
</commit_message>
<xml_diff>
--- a/Resumenes/Resumen de la semana hasta el día 1 de mayo de 2015.docx
+++ b/Resumenes/Resumen de la semana hasta el día 1 de mayo de 2015.docx
@@ -124,7 +124,31 @@
           <w:sz w:val="28"/>
           <w:szCs w:val="32"/>
         </w:rPr>
-        <w:t xml:space="preserve"> para que se diera el punto de vista acerca de la fidelidad que tiene ahora que se mejoró, tomando en cuenta lo que ya se había plateado en el informe anterior, Julián Aguilar se encargó de revisar las historias de usuario, para de ser necesario modificarlas o corregirlas de errores pero siguiendo el proceso de cambios que planteo el equipo, por ultimo nuestro programador nos informó que tuvo problemas con su repositorio y estaba tratando de arreglarlo.</w:t>
+        <w:t xml:space="preserve"> para que se diera el punto de vista acerca de la fidelidad que tiene ahora que se mejoró, tomando en cuenta lo que ya se había plateado en el informe anterior, Julián Aguilar se encargó de revisar las historias de usuario, para de ser necesario modificarlas o corregirlas de errores pero siguiendo el proceso de cambios que planteo el equipo, por ultimo nuestro programador nos informó que tuvo problemas con su repositorio y</w:t>
+      </w:r>
+      <w:r>
+        <w:rPr>
+          <w:rFonts w:ascii="Arial" w:hAnsi="Arial" w:cs="Arial"/>
+          <w:sz w:val="28"/>
+          <w:szCs w:val="32"/>
+        </w:rPr>
+        <w:t xml:space="preserve"> asuntos personales pero</w:t>
+      </w:r>
+      <w:r>
+        <w:rPr>
+          <w:rFonts w:ascii="Arial" w:hAnsi="Arial" w:cs="Arial"/>
+          <w:sz w:val="28"/>
+          <w:szCs w:val="32"/>
+        </w:rPr>
+        <w:t xml:space="preserve"> estaba tratando de arreglarlo</w:t>
+      </w:r>
+      <w:r>
+        <w:rPr>
+          <w:rFonts w:ascii="Arial" w:hAnsi="Arial" w:cs="Arial"/>
+          <w:sz w:val="28"/>
+          <w:szCs w:val="32"/>
+        </w:rPr>
+        <w:t>s</w:t>
       </w:r>
       <w:bookmarkStart w:id="0" w:name="_GoBack"/>
       <w:bookmarkEnd w:id="0"/>
@@ -134,7 +158,7 @@
           <w:sz w:val="28"/>
           <w:szCs w:val="32"/>
         </w:rPr>
-        <w:t xml:space="preserve"> </w:t>
+        <w:t xml:space="preserve">. </w:t>
       </w:r>
     </w:p>
     <w:sectPr>

</xml_diff>